<commit_message>
Updated db with consistent naming conventions
Here's everything with working updates
</commit_message>
<xml_diff>
--- a/Database References for Russ.docx
+++ b/Database References for Russ.docx
@@ -281,18 +281,13 @@
       <w:pPr>
         <w:pStyle w:val="ListParagraph"/>
       </w:pPr>
-      <w:bookmarkStart w:id="0" w:name="_GoBack"/>
       <w:proofErr w:type="gramStart"/>
       <w:r>
         <w:t>cd</w:t>
       </w:r>
       <w:proofErr w:type="gramEnd"/>
       <w:r>
-        <w:t xml:space="preserve"> C:\Program Files\MySQL\MySQL SERVER 5.5\bin </w:t>
-      </w:r>
-      <w:bookmarkEnd w:id="0"/>
-      <w:r>
-        <w:t xml:space="preserve">(to navigate to the executable) </w:t>
+        <w:t xml:space="preserve"> C:\Program Files\MySQL\MySQL SERVER 5.5\bin (to navigate to the executable) </w:t>
       </w:r>
     </w:p>
     <w:p>
@@ -590,7 +585,19 @@
           <w:szCs w:val="21"/>
           <w:bdr w:val="none" w:sz="0" w:space="0" w:color="auto" w:frame="1"/>
         </w:rPr>
-        <w:t xml:space="preserve"> -p --all-databases &gt; </w:t>
+        <w:t xml:space="preserve"> -p game</w:t>
+      </w:r>
+      <w:bookmarkStart w:id="0" w:name="_GoBack"/>
+      <w:bookmarkEnd w:id="0"/>
+      <w:r>
+        <w:rPr>
+          <w:rFonts w:ascii="Consolas" w:hAnsi="Consolas" w:cs="Consolas"/>
+          <w:color w:val="000000"/>
+          <w:sz w:val="21"/>
+          <w:szCs w:val="21"/>
+          <w:bdr w:val="none" w:sz="0" w:space="0" w:color="auto" w:frame="1"/>
+        </w:rPr>
+        <w:t xml:space="preserve"> &gt; </w:t>
       </w:r>
       <w:proofErr w:type="spellStart"/>
       <w:r>

</xml_diff>

<commit_message>
just update to doc
</commit_message>
<xml_diff>
--- a/Database References for Russ.docx
+++ b/Database References for Russ.docx
@@ -48,15 +48,7 @@
         <w:pStyle w:val="ListParagraph"/>
       </w:pPr>
       <w:r>
-        <w:t>(</w:t>
-      </w:r>
-      <w:proofErr w:type="gramStart"/>
-      <w:r>
-        <w:t>shows</w:t>
-      </w:r>
-      <w:proofErr w:type="gramEnd"/>
-      <w:r>
-        <w:t xml:space="preserve"> how to set up primary key that automatically increments and enforce unique user id’s)</w:t>
+        <w:t>(shows how to set up primary key that automatically increments and enforce unique user id’s)</w:t>
       </w:r>
     </w:p>
     <w:p>
@@ -81,15 +73,7 @@
         </w:r>
       </w:hyperlink>
       <w:r>
-        <w:t xml:space="preserve"> (linking android app capabilities to eclipse java </w:t>
-      </w:r>
-      <w:proofErr w:type="spellStart"/>
-      <w:r>
-        <w:t>proj</w:t>
-      </w:r>
-      <w:proofErr w:type="spellEnd"/>
-      <w:r>
-        <w:t>)</w:t>
+        <w:t xml:space="preserve"> (linking android app capabilities to eclipse java proj)</w:t>
       </w:r>
     </w:p>
     <w:p>
@@ -109,15 +93,7 @@
         </w:r>
       </w:hyperlink>
       <w:r>
-        <w:t xml:space="preserve"> (connecting to </w:t>
-      </w:r>
-      <w:proofErr w:type="spellStart"/>
-      <w:r>
-        <w:t>mysql</w:t>
-      </w:r>
-      <w:proofErr w:type="spellEnd"/>
-      <w:r>
-        <w:t xml:space="preserve"> database in eclipse using java)</w:t>
+        <w:t xml:space="preserve"> (connecting to mysql database in eclipse using java)</w:t>
       </w:r>
     </w:p>
     <w:p>
@@ -137,23 +113,7 @@
         </w:r>
       </w:hyperlink>
       <w:r>
-        <w:t xml:space="preserve"> (inserting data to a </w:t>
-      </w:r>
-      <w:proofErr w:type="spellStart"/>
-      <w:r>
-        <w:t>db</w:t>
-      </w:r>
-      <w:proofErr w:type="spellEnd"/>
-      <w:r>
-        <w:t xml:space="preserve"> from java in </w:t>
-      </w:r>
-      <w:proofErr w:type="spellStart"/>
-      <w:r>
-        <w:t>eclispse</w:t>
-      </w:r>
-      <w:proofErr w:type="spellEnd"/>
-      <w:r>
-        <w:t>)</w:t>
+        <w:t xml:space="preserve"> (inserting data to a db from java in eclispse)</w:t>
       </w:r>
     </w:p>
     <w:p>
@@ -193,15 +153,7 @@
         </w:r>
       </w:hyperlink>
       <w:r>
-        <w:t xml:space="preserve"> (adding timestamps to </w:t>
-      </w:r>
-      <w:proofErr w:type="spellStart"/>
-      <w:r>
-        <w:t>db’s</w:t>
-      </w:r>
-      <w:proofErr w:type="spellEnd"/>
-      <w:r>
-        <w:t>)</w:t>
+        <w:t xml:space="preserve"> (adding timestamps to db’s)</w:t>
       </w:r>
     </w:p>
     <w:p>
@@ -242,132 +194,33 @@
         <w:pStyle w:val="ListParagraph"/>
       </w:pPr>
       <w:r>
-        <w:t xml:space="preserve">(This is for how to backup/ share the database across computers, user = “your username”, pass = “your password”.  Must enter </w:t>
-      </w:r>
-      <w:proofErr w:type="spellStart"/>
-      <w:r>
-        <w:t>mysqldump</w:t>
-      </w:r>
-      <w:proofErr w:type="spellEnd"/>
-      <w:r>
-        <w:t xml:space="preserve"> through the WINDOWS </w:t>
-      </w:r>
-      <w:proofErr w:type="spellStart"/>
-      <w:r>
-        <w:t>cmd</w:t>
-      </w:r>
-      <w:proofErr w:type="spellEnd"/>
-      <w:r>
-        <w:t xml:space="preserve"> line, NOT </w:t>
-      </w:r>
-      <w:proofErr w:type="spellStart"/>
-      <w:r>
-        <w:t>mysql</w:t>
-      </w:r>
-      <w:proofErr w:type="spellEnd"/>
-      <w:r>
-        <w:t xml:space="preserve"> </w:t>
-      </w:r>
-      <w:proofErr w:type="spellStart"/>
-      <w:r>
-        <w:t>cmd</w:t>
-      </w:r>
-      <w:proofErr w:type="spellEnd"/>
-      <w:r>
-        <w:t xml:space="preserve"> line, input line was: </w:t>
-      </w:r>
-    </w:p>
-    <w:p>
-      <w:pPr>
-        <w:pStyle w:val="ListParagraph"/>
-      </w:pPr>
-      <w:proofErr w:type="gramStart"/>
-      <w:r>
-        <w:t>cd</w:t>
-      </w:r>
-      <w:proofErr w:type="gramEnd"/>
-      <w:r>
-        <w:t xml:space="preserve"> C:\Program Files\MySQL\MySQL SERVER 5.5\bin (to navigate to the executable) </w:t>
-      </w:r>
-    </w:p>
-    <w:p>
-      <w:pPr>
-        <w:pStyle w:val="ListParagraph"/>
-      </w:pPr>
-      <w:proofErr w:type="gramStart"/>
-      <w:r>
-        <w:t>then</w:t>
-      </w:r>
-      <w:proofErr w:type="gramEnd"/>
-      <w:r>
-        <w:t xml:space="preserve"> enter (</w:t>
-      </w:r>
-      <w:proofErr w:type="spellStart"/>
-      <w:r>
-        <w:t>mysqldump</w:t>
-      </w:r>
-      <w:proofErr w:type="spellEnd"/>
-      <w:r>
-        <w:t xml:space="preserve"> –u root –p[</w:t>
-      </w:r>
-      <w:proofErr w:type="spellStart"/>
-      <w:r>
-        <w:t>root_password</w:t>
-      </w:r>
-      <w:proofErr w:type="spellEnd"/>
-      <w:r>
-        <w:t>] [</w:t>
-      </w:r>
-      <w:proofErr w:type="spellStart"/>
-      <w:r>
-        <w:t>db</w:t>
-      </w:r>
-      <w:proofErr w:type="spellEnd"/>
-      <w:r>
-        <w:t xml:space="preserve"> name] &gt; </w:t>
-      </w:r>
-      <w:proofErr w:type="spellStart"/>
-      <w:r>
-        <w:t>filenam</w:t>
-      </w:r>
-      <w:r>
-        <w:t>e.sql</w:t>
-      </w:r>
-      <w:proofErr w:type="spellEnd"/>
-      <w:r>
-        <w:t xml:space="preserve">), I entered: </w:t>
-      </w:r>
-      <w:proofErr w:type="spellStart"/>
-      <w:r>
-        <w:t>mysqldump</w:t>
-      </w:r>
-      <w:proofErr w:type="spellEnd"/>
-      <w:r>
-        <w:t xml:space="preserve"> –u</w:t>
+        <w:t xml:space="preserve">(This is for how to backup/ share the database across computers, user = “your username”, pass = “your password”.  Must enter mysqldump through the WINDOWS cmd line, NOT mysql cmd line, input line was: </w:t>
+      </w:r>
+    </w:p>
+    <w:p>
+      <w:pPr>
+        <w:pStyle w:val="ListParagraph"/>
+      </w:pPr>
+      <w:r>
+        <w:t xml:space="preserve">cd C:\Program Files\MySQL\MySQL SERVER 5.5\bin (to navigate to the executable) </w:t>
+      </w:r>
+    </w:p>
+    <w:p>
+      <w:pPr>
+        <w:pStyle w:val="ListParagraph"/>
+      </w:pPr>
+      <w:r>
+        <w:t>then enter (mysqldump –u root –p[root_password] [db name] &gt; filenam</w:t>
+      </w:r>
+      <w:r>
+        <w:t>e.sql), I entered: mysqldump –u</w:t>
       </w:r>
       <w:r>
         <w:t xml:space="preserve"> root –p </w:t>
       </w:r>
       <w:r>
-        <w:t xml:space="preserve">game &gt;  C:\Users\Russ </w:t>
-      </w:r>
-      <w:proofErr w:type="spellStart"/>
-      <w:r>
-        <w:t>Mehring</w:t>
-      </w:r>
-      <w:proofErr w:type="spellEnd"/>
-      <w:r>
-        <w:t>\Desktop\game\</w:t>
-      </w:r>
-      <w:proofErr w:type="spellStart"/>
-      <w:r>
-        <w:t>game.sql</w:t>
-      </w:r>
-      <w:proofErr w:type="spellEnd"/>
-      <w:r>
-        <w:t xml:space="preserve">  &lt;- this being the file to save to.)  OR if that gives access errors try: (</w:t>
-      </w:r>
-      <w:proofErr w:type="spellStart"/>
+        <w:t>game &gt;  C:\Users\Russ Mehring\Desktop\game\game.sql  &lt;- this being the file to save to.)  OR if that gives access errors try: (</w:t>
+      </w:r>
       <w:r>
         <w:rPr>
           <w:rFonts w:ascii="Consolas" w:hAnsi="Consolas" w:cs="Consolas"/>
@@ -386,9 +239,8 @@
           <w:szCs w:val="18"/>
           <w:shd w:val="clear" w:color="auto" w:fill="EEEEEE"/>
         </w:rPr>
-        <w:t>sqldump</w:t>
-      </w:r>
-      <w:proofErr w:type="spellEnd"/>
+        <w:t xml:space="preserve">sqldump --single-transaction </w:t>
+      </w:r>
       <w:r>
         <w:rPr>
           <w:rFonts w:ascii="Consolas" w:hAnsi="Consolas" w:cs="Consolas"/>
@@ -397,7 +249,7 @@
           <w:szCs w:val="18"/>
           <w:shd w:val="clear" w:color="auto" w:fill="EEEEEE"/>
         </w:rPr>
-        <w:t xml:space="preserve"> --single-transaction </w:t>
+        <w:t>–</w:t>
       </w:r>
       <w:r>
         <w:rPr>
@@ -407,9 +259,8 @@
           <w:szCs w:val="18"/>
           <w:shd w:val="clear" w:color="auto" w:fill="EEEEEE"/>
         </w:rPr>
-        <w:t>–</w:t>
-      </w:r>
-      <w:proofErr w:type="spellStart"/>
+        <w:t>u</w:t>
+      </w:r>
       <w:r>
         <w:rPr>
           <w:rFonts w:ascii="Consolas" w:hAnsi="Consolas" w:cs="Consolas"/>
@@ -418,7 +269,7 @@
           <w:szCs w:val="18"/>
           <w:shd w:val="clear" w:color="auto" w:fill="EEEEEE"/>
         </w:rPr>
-        <w:t>u</w:t>
+        <w:t xml:space="preserve">root </w:t>
       </w:r>
       <w:r>
         <w:rPr>
@@ -428,9 +279,8 @@
           <w:szCs w:val="18"/>
           <w:shd w:val="clear" w:color="auto" w:fill="EEEEEE"/>
         </w:rPr>
-        <w:t>root</w:t>
-      </w:r>
-      <w:proofErr w:type="spellEnd"/>
+        <w:t>–</w:t>
+      </w:r>
       <w:r>
         <w:rPr>
           <w:rFonts w:ascii="Consolas" w:hAnsi="Consolas" w:cs="Consolas"/>
@@ -439,7 +289,7 @@
           <w:szCs w:val="18"/>
           <w:shd w:val="clear" w:color="auto" w:fill="EEEEEE"/>
         </w:rPr>
-        <w:t xml:space="preserve"> </w:t>
+        <w:t>p</w:t>
       </w:r>
       <w:r>
         <w:rPr>
@@ -449,7 +299,7 @@
           <w:szCs w:val="18"/>
           <w:shd w:val="clear" w:color="auto" w:fill="EEEEEE"/>
         </w:rPr>
-        <w:t>–</w:t>
+        <w:t xml:space="preserve"> </w:t>
       </w:r>
       <w:r>
         <w:rPr>
@@ -459,70 +309,20 @@
           <w:szCs w:val="18"/>
           <w:shd w:val="clear" w:color="auto" w:fill="EEEEEE"/>
         </w:rPr>
-        <w:t>p</w:t>
-      </w:r>
-      <w:r>
-        <w:rPr>
-          <w:rFonts w:ascii="Consolas" w:hAnsi="Consolas" w:cs="Consolas"/>
-          <w:color w:val="111111"/>
-          <w:sz w:val="18"/>
-          <w:szCs w:val="18"/>
-          <w:shd w:val="clear" w:color="auto" w:fill="EEEEEE"/>
-        </w:rPr>
+        <w:t>game &gt; game.sql</w:t>
+      </w:r>
+      <w:r>
+        <w:t xml:space="preserve">) This is how you back-up the database into a shell script.  </w:t>
+      </w:r>
+      <w:r>
+        <w:t>Can also try: mysqldump –u root –pScruffy#1 --databases game &gt;</w:t>
+      </w:r>
+      <w:r>
         <w:t xml:space="preserve"> </w:t>
       </w:r>
       <w:r>
-        <w:rPr>
-          <w:rFonts w:ascii="Consolas" w:hAnsi="Consolas" w:cs="Consolas"/>
-          <w:color w:val="111111"/>
-          <w:sz w:val="18"/>
-          <w:szCs w:val="18"/>
-          <w:shd w:val="clear" w:color="auto" w:fill="EEEEEE"/>
-        </w:rPr>
-        <w:t xml:space="preserve">game &gt; </w:t>
-      </w:r>
-      <w:proofErr w:type="spellStart"/>
-      <w:r>
-        <w:rPr>
-          <w:rFonts w:ascii="Consolas" w:hAnsi="Consolas" w:cs="Consolas"/>
-          <w:color w:val="111111"/>
-          <w:sz w:val="18"/>
-          <w:szCs w:val="18"/>
-          <w:shd w:val="clear" w:color="auto" w:fill="EEEEEE"/>
-        </w:rPr>
         <w:t>game.sql</w:t>
       </w:r>
-      <w:proofErr w:type="spellEnd"/>
-      <w:r>
-        <w:t xml:space="preserve">) </w:t>
-      </w:r>
-      <w:proofErr w:type="gramStart"/>
-      <w:r>
-        <w:t>This</w:t>
-      </w:r>
-      <w:proofErr w:type="gramEnd"/>
-      <w:r>
-        <w:t xml:space="preserve"> is how you back-up the database into a shell script.  </w:t>
-      </w:r>
-      <w:r>
-        <w:t xml:space="preserve">Can also try: </w:t>
-      </w:r>
-      <w:proofErr w:type="spellStart"/>
-      <w:r>
-        <w:t>mysqldump</w:t>
-      </w:r>
-      <w:proofErr w:type="spellEnd"/>
-      <w:r>
-        <w:t xml:space="preserve"> –u root –pScruffy#1 --databases game &gt;</w:t>
-      </w:r>
-      <w:r>
-        <w:t xml:space="preserve"> </w:t>
-      </w:r>
-      <w:proofErr w:type="spellStart"/>
-      <w:r>
-        <w:t>game.sql</w:t>
-      </w:r>
-      <w:proofErr w:type="spellEnd"/>
     </w:p>
     <w:p>
       <w:pPr>
@@ -543,7 +343,6 @@
       <w:r>
         <w:t xml:space="preserve">Or: </w:t>
       </w:r>
-      <w:proofErr w:type="spellStart"/>
       <w:r>
         <w:rPr>
           <w:rFonts w:ascii="Consolas" w:hAnsi="Consolas" w:cs="Consolas"/>
@@ -552,9 +351,8 @@
           <w:szCs w:val="21"/>
           <w:bdr w:val="none" w:sz="0" w:space="0" w:color="auto" w:frame="1"/>
         </w:rPr>
-        <w:t>mysqldump</w:t>
-      </w:r>
-      <w:proofErr w:type="spellEnd"/>
+        <w:t>mysqldump -uroot</w:t>
+      </w:r>
       <w:r>
         <w:rPr>
           <w:rFonts w:ascii="Consolas" w:hAnsi="Consolas" w:cs="Consolas"/>
@@ -563,9 +361,8 @@
           <w:szCs w:val="21"/>
           <w:bdr w:val="none" w:sz="0" w:space="0" w:color="auto" w:frame="1"/>
         </w:rPr>
-        <w:t xml:space="preserve"> -</w:t>
-      </w:r>
-      <w:proofErr w:type="spellStart"/>
+        <w:t xml:space="preserve"> -p game</w:t>
+      </w:r>
       <w:r>
         <w:rPr>
           <w:rFonts w:ascii="Consolas" w:hAnsi="Consolas" w:cs="Consolas"/>
@@ -574,9 +371,8 @@
           <w:szCs w:val="21"/>
           <w:bdr w:val="none" w:sz="0" w:space="0" w:color="auto" w:frame="1"/>
         </w:rPr>
-        <w:t>uroot</w:t>
-      </w:r>
-      <w:proofErr w:type="spellEnd"/>
+        <w:t xml:space="preserve"> &gt; </w:t>
+      </w:r>
       <w:r>
         <w:rPr>
           <w:rFonts w:ascii="Consolas" w:hAnsi="Consolas" w:cs="Consolas"/>
@@ -585,52 +381,47 @@
           <w:szCs w:val="21"/>
           <w:bdr w:val="none" w:sz="0" w:space="0" w:color="auto" w:frame="1"/>
         </w:rPr>
-        <w:t xml:space="preserve"> -p game</w:t>
+        <w:t>game</w:t>
+      </w:r>
+      <w:r>
+        <w:rPr>
+          <w:rFonts w:ascii="Consolas" w:hAnsi="Consolas" w:cs="Consolas"/>
+          <w:color w:val="000000"/>
+          <w:sz w:val="21"/>
+          <w:szCs w:val="21"/>
+          <w:bdr w:val="none" w:sz="0" w:space="0" w:color="auto" w:frame="1"/>
+        </w:rPr>
+        <w:t>.sql</w:t>
+      </w:r>
+    </w:p>
+    <w:p>
+      <w:pPr>
+        <w:pStyle w:val="ListParagraph"/>
+      </w:pPr>
+    </w:p>
+    <w:p>
+      <w:pPr>
+        <w:pStyle w:val="ListParagraph"/>
+      </w:pPr>
+      <w:r>
+        <w:t xml:space="preserve">NOTE: From cmd line must navigate to </w:t>
+      </w:r>
+      <w:r>
+        <w:rPr>
+          <w:rStyle w:val="HTMLCode"/>
+          <w:rFonts w:eastAsiaTheme="minorHAnsi"/>
+        </w:rPr>
+        <w:t>C:\Program Files\MySQL\MySQL Server 5.0\bin</w:t>
+      </w:r>
+      <w:r>
+        <w:rPr>
+          <w:rStyle w:val="HTMLCode"/>
+          <w:rFonts w:eastAsiaTheme="minorHAnsi"/>
+        </w:rPr>
+        <w:t xml:space="preserve"> first then:</w:t>
       </w:r>
       <w:bookmarkStart w:id="0" w:name="_GoBack"/>
       <w:bookmarkEnd w:id="0"/>
-      <w:r>
-        <w:rPr>
-          <w:rFonts w:ascii="Consolas" w:hAnsi="Consolas" w:cs="Consolas"/>
-          <w:color w:val="000000"/>
-          <w:sz w:val="21"/>
-          <w:szCs w:val="21"/>
-          <w:bdr w:val="none" w:sz="0" w:space="0" w:color="auto" w:frame="1"/>
-        </w:rPr>
-        <w:t xml:space="preserve"> &gt; </w:t>
-      </w:r>
-      <w:proofErr w:type="spellStart"/>
-      <w:r>
-        <w:rPr>
-          <w:rFonts w:ascii="Consolas" w:hAnsi="Consolas" w:cs="Consolas"/>
-          <w:color w:val="000000"/>
-          <w:sz w:val="21"/>
-          <w:szCs w:val="21"/>
-          <w:bdr w:val="none" w:sz="0" w:space="0" w:color="auto" w:frame="1"/>
-        </w:rPr>
-        <w:t>game</w:t>
-      </w:r>
-      <w:r>
-        <w:rPr>
-          <w:rFonts w:ascii="Consolas" w:hAnsi="Consolas" w:cs="Consolas"/>
-          <w:color w:val="000000"/>
-          <w:sz w:val="21"/>
-          <w:szCs w:val="21"/>
-          <w:bdr w:val="none" w:sz="0" w:space="0" w:color="auto" w:frame="1"/>
-        </w:rPr>
-        <w:t>.sql</w:t>
-      </w:r>
-      <w:proofErr w:type="spellEnd"/>
-    </w:p>
-    <w:p>
-      <w:pPr>
-        <w:pStyle w:val="ListParagraph"/>
-      </w:pPr>
-    </w:p>
-    <w:p>
-      <w:pPr>
-        <w:pStyle w:val="ListParagraph"/>
-      </w:pPr>
     </w:p>
     <w:p>
       <w:pPr>
@@ -639,61 +430,55 @@
       <w:r>
         <w:t xml:space="preserve">To upload the database type:  </w:t>
       </w:r>
-      <w:proofErr w:type="spellStart"/>
-      <w:r>
-        <w:t>mysql</w:t>
-      </w:r>
-      <w:proofErr w:type="spellEnd"/>
-      <w:r>
-        <w:t xml:space="preserve"> –</w:t>
-      </w:r>
-      <w:proofErr w:type="spellStart"/>
-      <w:r>
-        <w:t>uroot</w:t>
-      </w:r>
-      <w:proofErr w:type="spellEnd"/>
-      <w:r>
-        <w:t xml:space="preserve"> –</w:t>
-      </w:r>
-      <w:proofErr w:type="spellStart"/>
-      <w:r>
-        <w:t>pPassword</w:t>
-      </w:r>
-      <w:proofErr w:type="spellEnd"/>
-      <w:r>
-        <w:t xml:space="preserve"> </w:t>
-      </w:r>
-      <w:proofErr w:type="spellStart"/>
-      <w:r>
-        <w:t>dbname</w:t>
-      </w:r>
-      <w:proofErr w:type="spellEnd"/>
-      <w:r>
-        <w:t xml:space="preserve"> &lt; path </w:t>
-      </w:r>
-    </w:p>
-    <w:p>
-      <w:pPr>
-        <w:pStyle w:val="ListParagraph"/>
-      </w:pPr>
-      <w:r>
-        <w:t xml:space="preserve">- (NOTE: the command is JUST </w:t>
-      </w:r>
-      <w:proofErr w:type="spellStart"/>
-      <w:r>
-        <w:t>mysql</w:t>
-      </w:r>
-      <w:proofErr w:type="spellEnd"/>
-      <w:r>
-        <w:t xml:space="preserve">, NOT </w:t>
-      </w:r>
-      <w:proofErr w:type="spellStart"/>
-      <w:r>
-        <w:t>mysqldump</w:t>
-      </w:r>
-      <w:proofErr w:type="spellEnd"/>
-      <w:r>
-        <w:t>!)</w:t>
+      <w:r>
+        <w:rPr>
+          <w:rStyle w:val="HTMLCode"/>
+          <w:rFonts w:eastAsiaTheme="minorHAnsi"/>
+        </w:rPr>
+        <w:t xml:space="preserve">mysql -u </w:t>
+      </w:r>
+      <w:r>
+        <w:rPr>
+          <w:rStyle w:val="HTMLCode"/>
+          <w:rFonts w:eastAsiaTheme="minorHAnsi"/>
+        </w:rPr>
+        <w:t>root</w:t>
+      </w:r>
+      <w:r>
+        <w:rPr>
+          <w:rStyle w:val="HTMLCode"/>
+          <w:rFonts w:eastAsiaTheme="minorHAnsi"/>
+        </w:rPr>
+        <w:t xml:space="preserve"> -p -h localhost </w:t>
+      </w:r>
+      <w:r>
+        <w:rPr>
+          <w:rStyle w:val="HTMLCode"/>
+          <w:rFonts w:eastAsiaTheme="minorHAnsi"/>
+        </w:rPr>
+        <w:t>DB_NAME</w:t>
+      </w:r>
+      <w:r>
+        <w:rPr>
+          <w:rStyle w:val="HTMLCode"/>
+          <w:rFonts w:eastAsiaTheme="minorHAnsi"/>
+        </w:rPr>
+        <w:t xml:space="preserve"> &lt; </w:t>
+      </w:r>
+      <w:r>
+        <w:rPr>
+          <w:rStyle w:val="HTMLCode"/>
+          <w:rFonts w:eastAsiaTheme="minorHAnsi"/>
+        </w:rPr>
+        <w:t>PATH\game.sql</w:t>
+      </w:r>
+    </w:p>
+    <w:p>
+      <w:pPr>
+        <w:pStyle w:val="ListParagraph"/>
+      </w:pPr>
+      <w:r>
+        <w:t>- (NOTE: the command is JUST mysql, NOT mysqldump!)</w:t>
       </w:r>
     </w:p>
     <w:p>
@@ -709,23 +494,7 @@
         <w:pStyle w:val="ListParagraph"/>
       </w:pPr>
       <w:r>
-        <w:t xml:space="preserve">-MUST create the database in </w:t>
-      </w:r>
-      <w:proofErr w:type="spellStart"/>
-      <w:r>
-        <w:t>mysql</w:t>
-      </w:r>
-      <w:proofErr w:type="spellEnd"/>
-      <w:r>
-        <w:t xml:space="preserve"> BEFORE importing the .</w:t>
-      </w:r>
-      <w:proofErr w:type="spellStart"/>
-      <w:r>
-        <w:t>sql</w:t>
-      </w:r>
-      <w:proofErr w:type="spellEnd"/>
-      <w:r>
-        <w:t xml:space="preserve"> file that tells MySQL how to build</w:t>
+        <w:t>-MUST create the database in mysql BEFORE importing the .sql file that tells MySQL how to build</w:t>
       </w:r>
     </w:p>
     <w:p>
@@ -791,29 +560,15 @@
           <w:bdr w:val="none" w:sz="0" w:space="0" w:color="auto" w:frame="1"/>
         </w:rPr>
       </w:pPr>
-      <w:proofErr w:type="spellStart"/>
-      <w:proofErr w:type="gramStart"/>
-      <w:r>
-        <w:rPr>
-          <w:rFonts w:ascii="Consolas" w:eastAsia="Times New Roman" w:hAnsi="Consolas" w:cs="Consolas"/>
-          <w:color w:val="000000"/>
-          <w:sz w:val="21"/>
-          <w:szCs w:val="21"/>
-          <w:bdr w:val="none" w:sz="0" w:space="0" w:color="auto" w:frame="1"/>
-        </w:rPr>
-        <w:t>mysql</w:t>
-      </w:r>
-      <w:proofErr w:type="spellEnd"/>
-      <w:proofErr w:type="gramEnd"/>
-      <w:r>
-        <w:rPr>
-          <w:rFonts w:ascii="Consolas" w:eastAsia="Times New Roman" w:hAnsi="Consolas" w:cs="Consolas"/>
-          <w:color w:val="000000"/>
-          <w:sz w:val="21"/>
-          <w:szCs w:val="21"/>
-          <w:bdr w:val="none" w:sz="0" w:space="0" w:color="auto" w:frame="1"/>
-        </w:rPr>
-        <w:t xml:space="preserve">&gt; </w:t>
+      <w:r>
+        <w:rPr>
+          <w:rFonts w:ascii="Consolas" w:eastAsia="Times New Roman" w:hAnsi="Consolas" w:cs="Consolas"/>
+          <w:color w:val="000000"/>
+          <w:sz w:val="21"/>
+          <w:szCs w:val="21"/>
+          <w:bdr w:val="none" w:sz="0" w:space="0" w:color="auto" w:frame="1"/>
+        </w:rPr>
+        <w:t xml:space="preserve">mysql&gt; </w:t>
       </w:r>
       <w:r>
         <w:rPr>
@@ -833,29 +588,7 @@
           <w:szCs w:val="21"/>
           <w:bdr w:val="none" w:sz="0" w:space="0" w:color="auto" w:frame="1"/>
         </w:rPr>
-        <w:t xml:space="preserve"> </w:t>
-      </w:r>
-      <w:proofErr w:type="spellStart"/>
-      <w:r>
-        <w:rPr>
-          <w:rFonts w:ascii="Consolas" w:eastAsia="Times New Roman" w:hAnsi="Consolas" w:cs="Consolas"/>
-          <w:color w:val="000000"/>
-          <w:sz w:val="21"/>
-          <w:szCs w:val="21"/>
-          <w:bdr w:val="none" w:sz="0" w:space="0" w:color="auto" w:frame="1"/>
-        </w:rPr>
-        <w:t>foreign_key_checks</w:t>
-      </w:r>
-      <w:proofErr w:type="spellEnd"/>
-      <w:r>
-        <w:rPr>
-          <w:rFonts w:ascii="Consolas" w:eastAsia="Times New Roman" w:hAnsi="Consolas" w:cs="Consolas"/>
-          <w:color w:val="000000"/>
-          <w:sz w:val="21"/>
-          <w:szCs w:val="21"/>
-          <w:bdr w:val="none" w:sz="0" w:space="0" w:color="auto" w:frame="1"/>
-        </w:rPr>
-        <w:t xml:space="preserve"> = </w:t>
+        <w:t xml:space="preserve"> foreign_key_checks = </w:t>
       </w:r>
       <w:r>
         <w:rPr>
@@ -943,29 +676,15 @@
           <w:bdr w:val="none" w:sz="0" w:space="0" w:color="auto" w:frame="1"/>
         </w:rPr>
       </w:pPr>
-      <w:proofErr w:type="spellStart"/>
-      <w:proofErr w:type="gramStart"/>
-      <w:r>
-        <w:rPr>
-          <w:rFonts w:ascii="Consolas" w:eastAsia="Times New Roman" w:hAnsi="Consolas" w:cs="Consolas"/>
-          <w:color w:val="000000"/>
-          <w:sz w:val="21"/>
-          <w:szCs w:val="21"/>
-          <w:bdr w:val="none" w:sz="0" w:space="0" w:color="auto" w:frame="1"/>
-        </w:rPr>
-        <w:t>mysql</w:t>
-      </w:r>
-      <w:proofErr w:type="spellEnd"/>
-      <w:proofErr w:type="gramEnd"/>
-      <w:r>
-        <w:rPr>
-          <w:rFonts w:ascii="Consolas" w:eastAsia="Times New Roman" w:hAnsi="Consolas" w:cs="Consolas"/>
-          <w:color w:val="000000"/>
-          <w:sz w:val="21"/>
-          <w:szCs w:val="21"/>
-          <w:bdr w:val="none" w:sz="0" w:space="0" w:color="auto" w:frame="1"/>
-        </w:rPr>
-        <w:t xml:space="preserve">&gt; </w:t>
+      <w:r>
+        <w:rPr>
+          <w:rFonts w:ascii="Consolas" w:eastAsia="Times New Roman" w:hAnsi="Consolas" w:cs="Consolas"/>
+          <w:color w:val="000000"/>
+          <w:sz w:val="21"/>
+          <w:szCs w:val="21"/>
+          <w:bdr w:val="none" w:sz="0" w:space="0" w:color="auto" w:frame="1"/>
+        </w:rPr>
+        <w:t xml:space="preserve">mysql&gt; </w:t>
       </w:r>
       <w:r>
         <w:rPr>
@@ -1005,20 +724,58 @@
           <w:szCs w:val="21"/>
           <w:bdr w:val="none" w:sz="0" w:space="0" w:color="auto" w:frame="1"/>
         </w:rPr>
+        <w:t xml:space="preserve"> tblUsedDestination </w:t>
+      </w:r>
+      <w:r>
+        <w:rPr>
+          <w:rFonts w:ascii="Consolas" w:eastAsia="Times New Roman" w:hAnsi="Consolas" w:cs="Consolas"/>
+          <w:color w:val="00008B"/>
+          <w:sz w:val="21"/>
+          <w:szCs w:val="21"/>
+          <w:bdr w:val="none" w:sz="0" w:space="0" w:color="auto" w:frame="1"/>
+        </w:rPr>
+        <w:t>add</w:t>
+      </w:r>
+      <w:r>
+        <w:rPr>
+          <w:rFonts w:ascii="Consolas" w:eastAsia="Times New Roman" w:hAnsi="Consolas" w:cs="Consolas"/>
+          <w:color w:val="000000"/>
+          <w:sz w:val="21"/>
+          <w:szCs w:val="21"/>
+          <w:bdr w:val="none" w:sz="0" w:space="0" w:color="auto" w:frame="1"/>
+        </w:rPr>
         <w:t xml:space="preserve"> </w:t>
       </w:r>
-      <w:proofErr w:type="spellStart"/>
-      <w:r>
-        <w:rPr>
-          <w:rFonts w:ascii="Consolas" w:eastAsia="Times New Roman" w:hAnsi="Consolas" w:cs="Consolas"/>
-          <w:color w:val="000000"/>
-          <w:sz w:val="21"/>
-          <w:szCs w:val="21"/>
-          <w:bdr w:val="none" w:sz="0" w:space="0" w:color="auto" w:frame="1"/>
-        </w:rPr>
-        <w:t>tblUsedDestination</w:t>
-      </w:r>
-      <w:proofErr w:type="spellEnd"/>
+      <w:r>
+        <w:rPr>
+          <w:rFonts w:ascii="Consolas" w:eastAsia="Times New Roman" w:hAnsi="Consolas" w:cs="Consolas"/>
+          <w:color w:val="00008B"/>
+          <w:sz w:val="21"/>
+          <w:szCs w:val="21"/>
+          <w:bdr w:val="none" w:sz="0" w:space="0" w:color="auto" w:frame="1"/>
+        </w:rPr>
+        <w:t>constraint</w:t>
+      </w:r>
+      <w:r>
+        <w:rPr>
+          <w:rFonts w:ascii="Consolas" w:eastAsia="Times New Roman" w:hAnsi="Consolas" w:cs="Consolas"/>
+          <w:color w:val="000000"/>
+          <w:sz w:val="21"/>
+          <w:szCs w:val="21"/>
+          <w:bdr w:val="none" w:sz="0" w:space="0" w:color="auto" w:frame="1"/>
+        </w:rPr>
+        <w:t xml:space="preserve"> f_operatorId </w:t>
+      </w:r>
+      <w:r>
+        <w:rPr>
+          <w:rFonts w:ascii="Consolas" w:eastAsia="Times New Roman" w:hAnsi="Consolas" w:cs="Consolas"/>
+          <w:color w:val="00008B"/>
+          <w:sz w:val="21"/>
+          <w:szCs w:val="21"/>
+          <w:bdr w:val="none" w:sz="0" w:space="0" w:color="auto" w:frame="1"/>
+        </w:rPr>
+        <w:t>foreign</w:t>
+      </w:r>
       <w:r>
         <w:rPr>
           <w:rFonts w:ascii="Consolas" w:eastAsia="Times New Roman" w:hAnsi="Consolas" w:cs="Consolas"/>
@@ -1037,17 +794,17 @@
           <w:szCs w:val="21"/>
           <w:bdr w:val="none" w:sz="0" w:space="0" w:color="auto" w:frame="1"/>
         </w:rPr>
-        <w:t>add</w:t>
-      </w:r>
-      <w:r>
-        <w:rPr>
-          <w:rFonts w:ascii="Consolas" w:eastAsia="Times New Roman" w:hAnsi="Consolas" w:cs="Consolas"/>
-          <w:color w:val="000000"/>
-          <w:sz w:val="21"/>
-          <w:szCs w:val="21"/>
-          <w:bdr w:val="none" w:sz="0" w:space="0" w:color="auto" w:frame="1"/>
-        </w:rPr>
-        <w:t xml:space="preserve"> </w:t>
+        <w:t>key</w:t>
+      </w:r>
+      <w:r>
+        <w:rPr>
+          <w:rFonts w:ascii="Consolas" w:eastAsia="Times New Roman" w:hAnsi="Consolas" w:cs="Consolas"/>
+          <w:color w:val="000000"/>
+          <w:sz w:val="21"/>
+          <w:szCs w:val="21"/>
+          <w:bdr w:val="none" w:sz="0" w:space="0" w:color="auto" w:frame="1"/>
+        </w:rPr>
+        <w:t xml:space="preserve">(iOperatorId) </w:t>
       </w:r>
       <w:r>
         <w:rPr>
@@ -1057,110 +814,6 @@
           <w:szCs w:val="21"/>
           <w:bdr w:val="none" w:sz="0" w:space="0" w:color="auto" w:frame="1"/>
         </w:rPr>
-        <w:t>constraint</w:t>
-      </w:r>
-      <w:r>
-        <w:rPr>
-          <w:rFonts w:ascii="Consolas" w:eastAsia="Times New Roman" w:hAnsi="Consolas" w:cs="Consolas"/>
-          <w:color w:val="000000"/>
-          <w:sz w:val="21"/>
-          <w:szCs w:val="21"/>
-          <w:bdr w:val="none" w:sz="0" w:space="0" w:color="auto" w:frame="1"/>
-        </w:rPr>
-        <w:t xml:space="preserve"> </w:t>
-      </w:r>
-      <w:proofErr w:type="spellStart"/>
-      <w:r>
-        <w:rPr>
-          <w:rFonts w:ascii="Consolas" w:eastAsia="Times New Roman" w:hAnsi="Consolas" w:cs="Consolas"/>
-          <w:color w:val="000000"/>
-          <w:sz w:val="21"/>
-          <w:szCs w:val="21"/>
-          <w:bdr w:val="none" w:sz="0" w:space="0" w:color="auto" w:frame="1"/>
-        </w:rPr>
-        <w:t>f_operatorId</w:t>
-      </w:r>
-      <w:proofErr w:type="spellEnd"/>
-      <w:r>
-        <w:rPr>
-          <w:rFonts w:ascii="Consolas" w:eastAsia="Times New Roman" w:hAnsi="Consolas" w:cs="Consolas"/>
-          <w:color w:val="000000"/>
-          <w:sz w:val="21"/>
-          <w:szCs w:val="21"/>
-          <w:bdr w:val="none" w:sz="0" w:space="0" w:color="auto" w:frame="1"/>
-        </w:rPr>
-        <w:t xml:space="preserve"> </w:t>
-      </w:r>
-      <w:r>
-        <w:rPr>
-          <w:rFonts w:ascii="Consolas" w:eastAsia="Times New Roman" w:hAnsi="Consolas" w:cs="Consolas"/>
-          <w:color w:val="00008B"/>
-          <w:sz w:val="21"/>
-          <w:szCs w:val="21"/>
-          <w:bdr w:val="none" w:sz="0" w:space="0" w:color="auto" w:frame="1"/>
-        </w:rPr>
-        <w:t>foreign</w:t>
-      </w:r>
-      <w:r>
-        <w:rPr>
-          <w:rFonts w:ascii="Consolas" w:eastAsia="Times New Roman" w:hAnsi="Consolas" w:cs="Consolas"/>
-          <w:color w:val="000000"/>
-          <w:sz w:val="21"/>
-          <w:szCs w:val="21"/>
-          <w:bdr w:val="none" w:sz="0" w:space="0" w:color="auto" w:frame="1"/>
-        </w:rPr>
-        <w:t xml:space="preserve"> </w:t>
-      </w:r>
-      <w:r>
-        <w:rPr>
-          <w:rFonts w:ascii="Consolas" w:eastAsia="Times New Roman" w:hAnsi="Consolas" w:cs="Consolas"/>
-          <w:color w:val="00008B"/>
-          <w:sz w:val="21"/>
-          <w:szCs w:val="21"/>
-          <w:bdr w:val="none" w:sz="0" w:space="0" w:color="auto" w:frame="1"/>
-        </w:rPr>
-        <w:t>key</w:t>
-      </w:r>
-      <w:r>
-        <w:rPr>
-          <w:rFonts w:ascii="Consolas" w:eastAsia="Times New Roman" w:hAnsi="Consolas" w:cs="Consolas"/>
-          <w:color w:val="000000"/>
-          <w:sz w:val="21"/>
-          <w:szCs w:val="21"/>
-          <w:bdr w:val="none" w:sz="0" w:space="0" w:color="auto" w:frame="1"/>
-        </w:rPr>
-        <w:t>(</w:t>
-      </w:r>
-      <w:proofErr w:type="spellStart"/>
-      <w:r>
-        <w:rPr>
-          <w:rFonts w:ascii="Consolas" w:eastAsia="Times New Roman" w:hAnsi="Consolas" w:cs="Consolas"/>
-          <w:color w:val="000000"/>
-          <w:sz w:val="21"/>
-          <w:szCs w:val="21"/>
-          <w:bdr w:val="none" w:sz="0" w:space="0" w:color="auto" w:frame="1"/>
-        </w:rPr>
-        <w:t>iOperatorId</w:t>
-      </w:r>
-      <w:proofErr w:type="spellEnd"/>
-      <w:r>
-        <w:rPr>
-          <w:rFonts w:ascii="Consolas" w:eastAsia="Times New Roman" w:hAnsi="Consolas" w:cs="Consolas"/>
-          <w:color w:val="000000"/>
-          <w:sz w:val="21"/>
-          <w:szCs w:val="21"/>
-          <w:bdr w:val="none" w:sz="0" w:space="0" w:color="auto" w:frame="1"/>
-        </w:rPr>
-        <w:t xml:space="preserve">) </w:t>
-      </w:r>
-      <w:r>
-        <w:rPr>
-          <w:rFonts w:ascii="Consolas" w:eastAsia="Times New Roman" w:hAnsi="Consolas" w:cs="Consolas"/>
-          <w:color w:val="00008B"/>
-          <w:sz w:val="21"/>
-          <w:szCs w:val="21"/>
-          <w:bdr w:val="none" w:sz="0" w:space="0" w:color="auto" w:frame="1"/>
-        </w:rPr>
         <w:t>references</w:t>
       </w:r>
       <w:r>
@@ -1171,51 +824,7 @@
           <w:szCs w:val="21"/>
           <w:bdr w:val="none" w:sz="0" w:space="0" w:color="auto" w:frame="1"/>
         </w:rPr>
-        <w:t xml:space="preserve"> </w:t>
-      </w:r>
-      <w:proofErr w:type="spellStart"/>
-      <w:r>
-        <w:rPr>
-          <w:rFonts w:ascii="Consolas" w:eastAsia="Times New Roman" w:hAnsi="Consolas" w:cs="Consolas"/>
-          <w:color w:val="000000"/>
-          <w:sz w:val="21"/>
-          <w:szCs w:val="21"/>
-          <w:bdr w:val="none" w:sz="0" w:space="0" w:color="auto" w:frame="1"/>
-        </w:rPr>
-        <w:t>tblOperators</w:t>
-      </w:r>
-      <w:proofErr w:type="spellEnd"/>
-      <w:r>
-        <w:rPr>
-          <w:rFonts w:ascii="Consolas" w:eastAsia="Times New Roman" w:hAnsi="Consolas" w:cs="Consolas"/>
-          <w:color w:val="000000"/>
-          <w:sz w:val="21"/>
-          <w:szCs w:val="21"/>
-          <w:bdr w:val="none" w:sz="0" w:space="0" w:color="auto" w:frame="1"/>
-        </w:rPr>
-        <w:t xml:space="preserve"> (</w:t>
-      </w:r>
-      <w:proofErr w:type="spellStart"/>
-      <w:r>
-        <w:rPr>
-          <w:rFonts w:ascii="Consolas" w:eastAsia="Times New Roman" w:hAnsi="Consolas" w:cs="Consolas"/>
-          <w:color w:val="000000"/>
-          <w:sz w:val="21"/>
-          <w:szCs w:val="21"/>
-          <w:bdr w:val="none" w:sz="0" w:space="0" w:color="auto" w:frame="1"/>
-        </w:rPr>
-        <w:t>iOperatorId</w:t>
-      </w:r>
-      <w:proofErr w:type="spellEnd"/>
-      <w:r>
-        <w:rPr>
-          <w:rFonts w:ascii="Consolas" w:eastAsia="Times New Roman" w:hAnsi="Consolas" w:cs="Consolas"/>
-          <w:color w:val="000000"/>
-          <w:sz w:val="21"/>
-          <w:szCs w:val="21"/>
-          <w:bdr w:val="none" w:sz="0" w:space="0" w:color="auto" w:frame="1"/>
-        </w:rPr>
-        <w:t>); Query</w:t>
+        <w:t xml:space="preserve"> tblOperators (iOperatorId); Query</w:t>
       </w:r>
     </w:p>
     <w:p>
@@ -1320,7 +929,6 @@
         </w:rPr>
         <w:t xml:space="preserve"> sec) Records: </w:t>
       </w:r>
-      <w:proofErr w:type="gramStart"/>
       <w:r>
         <w:rPr>
           <w:rFonts w:ascii="Consolas" w:eastAsia="Times New Roman" w:hAnsi="Consolas" w:cs="Consolas"/>
@@ -1339,18 +947,7 @@
           <w:szCs w:val="21"/>
           <w:bdr w:val="none" w:sz="0" w:space="0" w:color="auto" w:frame="1"/>
         </w:rPr>
-        <w:t xml:space="preserve">  Duplicates</w:t>
-      </w:r>
-      <w:proofErr w:type="gramEnd"/>
-      <w:r>
-        <w:rPr>
-          <w:rFonts w:ascii="Consolas" w:eastAsia="Times New Roman" w:hAnsi="Consolas" w:cs="Consolas"/>
-          <w:color w:val="000000"/>
-          <w:sz w:val="21"/>
-          <w:szCs w:val="21"/>
-          <w:bdr w:val="none" w:sz="0" w:space="0" w:color="auto" w:frame="1"/>
-        </w:rPr>
-        <w:t xml:space="preserve">: </w:t>
+        <w:t xml:space="preserve">  Duplicates: </w:t>
       </w:r>
       <w:r>
         <w:rPr>
@@ -1447,29 +1044,15 @@
           <w:szCs w:val="21"/>
         </w:rPr>
       </w:pPr>
-      <w:proofErr w:type="spellStart"/>
-      <w:proofErr w:type="gramStart"/>
-      <w:r>
-        <w:rPr>
-          <w:rFonts w:ascii="Consolas" w:eastAsia="Times New Roman" w:hAnsi="Consolas" w:cs="Consolas"/>
-          <w:color w:val="000000"/>
-          <w:sz w:val="21"/>
-          <w:szCs w:val="21"/>
-          <w:bdr w:val="none" w:sz="0" w:space="0" w:color="auto" w:frame="1"/>
-        </w:rPr>
-        <w:t>mysql</w:t>
-      </w:r>
-      <w:proofErr w:type="spellEnd"/>
-      <w:proofErr w:type="gramEnd"/>
-      <w:r>
-        <w:rPr>
-          <w:rFonts w:ascii="Consolas" w:eastAsia="Times New Roman" w:hAnsi="Consolas" w:cs="Consolas"/>
-          <w:color w:val="000000"/>
-          <w:sz w:val="21"/>
-          <w:szCs w:val="21"/>
-          <w:bdr w:val="none" w:sz="0" w:space="0" w:color="auto" w:frame="1"/>
-        </w:rPr>
-        <w:t xml:space="preserve">&gt; </w:t>
+      <w:r>
+        <w:rPr>
+          <w:rFonts w:ascii="Consolas" w:eastAsia="Times New Roman" w:hAnsi="Consolas" w:cs="Consolas"/>
+          <w:color w:val="000000"/>
+          <w:sz w:val="21"/>
+          <w:szCs w:val="21"/>
+          <w:bdr w:val="none" w:sz="0" w:space="0" w:color="auto" w:frame="1"/>
+        </w:rPr>
+        <w:t xml:space="preserve">mysql&gt; </w:t>
       </w:r>
       <w:r>
         <w:rPr>
@@ -1489,29 +1072,7 @@
           <w:szCs w:val="21"/>
           <w:bdr w:val="none" w:sz="0" w:space="0" w:color="auto" w:frame="1"/>
         </w:rPr>
-        <w:t xml:space="preserve"> </w:t>
-      </w:r>
-      <w:proofErr w:type="spellStart"/>
-      <w:r>
-        <w:rPr>
-          <w:rFonts w:ascii="Consolas" w:eastAsia="Times New Roman" w:hAnsi="Consolas" w:cs="Consolas"/>
-          <w:color w:val="000000"/>
-          <w:sz w:val="21"/>
-          <w:szCs w:val="21"/>
-          <w:bdr w:val="none" w:sz="0" w:space="0" w:color="auto" w:frame="1"/>
-        </w:rPr>
-        <w:t>foreign_key_checks</w:t>
-      </w:r>
-      <w:proofErr w:type="spellEnd"/>
-      <w:r>
-        <w:rPr>
-          <w:rFonts w:ascii="Consolas" w:eastAsia="Times New Roman" w:hAnsi="Consolas" w:cs="Consolas"/>
-          <w:color w:val="000000"/>
-          <w:sz w:val="21"/>
-          <w:szCs w:val="21"/>
-          <w:bdr w:val="none" w:sz="0" w:space="0" w:color="auto" w:frame="1"/>
-        </w:rPr>
-        <w:t xml:space="preserve"> = </w:t>
+        <w:t xml:space="preserve"> foreign_key_checks = </w:t>
       </w:r>
       <w:r>
         <w:rPr>
@@ -1568,30 +1129,12 @@
           <w:u w:val="single"/>
         </w:rPr>
       </w:pPr>
-      <w:proofErr w:type="spellStart"/>
-      <w:proofErr w:type="gramStart"/>
       <w:r>
         <w:rPr>
           <w:b/>
           <w:u w:val="single"/>
         </w:rPr>
-        <w:t>WindowBuilder</w:t>
-      </w:r>
-      <w:proofErr w:type="spellEnd"/>
-      <w:r>
-        <w:rPr>
-          <w:b/>
-          <w:u w:val="single"/>
-        </w:rPr>
-        <w:t>(</w:t>
-      </w:r>
-      <w:proofErr w:type="gramEnd"/>
-      <w:r>
-        <w:rPr>
-          <w:b/>
-          <w:u w:val="single"/>
-        </w:rPr>
-        <w:t>Eclipse)</w:t>
+        <w:t>WindowBuilder(Eclipse)</w:t>
       </w:r>
     </w:p>
     <w:p>
@@ -1651,15 +1194,7 @@
         </w:r>
       </w:hyperlink>
       <w:r>
-        <w:t xml:space="preserve"> (Creating new </w:t>
-      </w:r>
-      <w:proofErr w:type="spellStart"/>
-      <w:r>
-        <w:t>Jframes</w:t>
-      </w:r>
-      <w:proofErr w:type="spellEnd"/>
-      <w:r>
-        <w:t xml:space="preserve"> as buttons are clicked etc.)</w:t>
+        <w:t xml:space="preserve"> (Creating new Jframes as buttons are clicked etc.)</w:t>
       </w:r>
     </w:p>
     <w:p>
@@ -2126,6 +1661,19 @@
     <w:basedOn w:val="DefaultParagraphFont"/>
     <w:rsid w:val="009D6FB3"/>
   </w:style>
+  <w:style w:type="character" w:styleId="HTMLCode">
+    <w:name w:val="HTML Code"/>
+    <w:basedOn w:val="DefaultParagraphFont"/>
+    <w:uiPriority w:val="99"/>
+    <w:semiHidden/>
+    <w:unhideWhenUsed/>
+    <w:rsid w:val="002810F2"/>
+    <w:rPr>
+      <w:rFonts w:ascii="Courier New" w:eastAsia="Times New Roman" w:hAnsi="Courier New" w:cs="Courier New"/>
+      <w:sz w:val="20"/>
+      <w:szCs w:val="20"/>
+    </w:rPr>
+  </w:style>
 </w:styles>
 </file>
 
@@ -2391,6 +1939,19 @@
     <w:name w:val="pln"/>
     <w:basedOn w:val="DefaultParagraphFont"/>
     <w:rsid w:val="009D6FB3"/>
+  </w:style>
+  <w:style w:type="character" w:styleId="HTMLCode">
+    <w:name w:val="HTML Code"/>
+    <w:basedOn w:val="DefaultParagraphFont"/>
+    <w:uiPriority w:val="99"/>
+    <w:semiHidden/>
+    <w:unhideWhenUsed/>
+    <w:rsid w:val="002810F2"/>
+    <w:rPr>
+      <w:rFonts w:ascii="Courier New" w:eastAsia="Times New Roman" w:hAnsi="Courier New" w:cs="Courier New"/>
+      <w:sz w:val="20"/>
+      <w:szCs w:val="20"/>
+    </w:rPr>
   </w:style>
 </w:styles>
 </file>

</xml_diff>